<commit_message>
Ejercicio 7 y 9 Lab
</commit_message>
<xml_diff>
--- a/Docs/Observaciones-Lab5.docx
+++ b/Docs/Observaciones-Lab5.docx
@@ -4,7 +4,7 @@
   <w:body>
     <w:p>
       <w:pPr>
-        <w:pStyle w:val="Title"/>
+        <w:pStyle w:val="Ttulo"/>
         <w:jc w:val="center"/>
         <w:rPr>
           <w:lang w:val="es-419"/>
@@ -82,7 +82,7 @@
     </w:p>
     <w:p>
       <w:pPr>
-        <w:pStyle w:val="ListParagraph"/>
+        <w:pStyle w:val="Prrafodelista"/>
         <w:numPr>
           <w:ilvl w:val="0"/>
           <w:numId w:val="1"/>
@@ -104,7 +104,7 @@
     </w:p>
     <w:p>
       <w:pPr>
-        <w:pStyle w:val="ListParagraph"/>
+        <w:pStyle w:val="Prrafodelista"/>
         <w:numPr>
           <w:ilvl w:val="0"/>
           <w:numId w:val="1"/>
@@ -126,7 +126,7 @@
     </w:p>
     <w:p>
       <w:pPr>
-        <w:pStyle w:val="ListParagraph"/>
+        <w:pStyle w:val="Prrafodelista"/>
         <w:numPr>
           <w:ilvl w:val="0"/>
           <w:numId w:val="1"/>
@@ -162,7 +162,7 @@
     </w:p>
     <w:p>
       <w:pPr>
-        <w:pStyle w:val="ListParagraph"/>
+        <w:pStyle w:val="Prrafodelista"/>
         <w:numPr>
           <w:ilvl w:val="0"/>
           <w:numId w:val="1"/>
@@ -200,7 +200,7 @@
     </w:p>
     <w:p>
       <w:pPr>
-        <w:pStyle w:val="ListParagraph"/>
+        <w:pStyle w:val="Prrafodelista"/>
         <w:numPr>
           <w:ilvl w:val="0"/>
           <w:numId w:val="1"/>
@@ -245,7 +245,7 @@
     </w:p>
     <w:p>
       <w:pPr>
-        <w:pStyle w:val="ListParagraph"/>
+        <w:pStyle w:val="Prrafodelista"/>
         <w:numPr>
           <w:ilvl w:val="0"/>
           <w:numId w:val="1"/>
@@ -294,7 +294,7 @@
     </w:p>
     <w:p>
       <w:pPr>
-        <w:pStyle w:val="ListParagraph"/>
+        <w:pStyle w:val="Prrafodelista"/>
         <w:numPr>
           <w:ilvl w:val="0"/>
           <w:numId w:val="1"/>
@@ -332,7 +332,7 @@
     </w:p>
     <w:p>
       <w:pPr>
-        <w:pStyle w:val="ListParagraph"/>
+        <w:pStyle w:val="Prrafodelista"/>
         <w:numPr>
           <w:ilvl w:val="0"/>
           <w:numId w:val="1"/>
@@ -397,7 +397,7 @@
     </w:p>
     <w:p>
       <w:pPr>
-        <w:pStyle w:val="ListParagraph"/>
+        <w:pStyle w:val="Prrafodelista"/>
         <w:numPr>
           <w:ilvl w:val="0"/>
           <w:numId w:val="1"/>
@@ -432,6 +432,565 @@
         </w:rPr>
         <w:t>?</w:t>
       </w:r>
+    </w:p>
+    <w:p>
+      <w:pPr>
+        <w:spacing w:after="0"/>
+        <w:jc w:val="both"/>
+        <w:rPr>
+          <w:rFonts w:ascii="Dax-Regular" w:hAnsi="Dax-Regular"/>
+          <w:lang w:val="es-419"/>
+        </w:rPr>
+      </w:pPr>
+    </w:p>
+    <w:p>
+      <w:pPr>
+        <w:spacing w:after="0"/>
+        <w:jc w:val="both"/>
+        <w:rPr>
+          <w:rFonts w:ascii="Dax-Regular" w:hAnsi="Dax-Regular"/>
+          <w:lang w:val="es-419"/>
+        </w:rPr>
+      </w:pPr>
+      <w:r>
+        <w:rPr>
+          <w:rFonts w:ascii="Dax-Regular" w:hAnsi="Dax-Regular"/>
+          <w:lang w:val="es-419"/>
+        </w:rPr>
+        <w:t>Respuestas:</w:t>
+      </w:r>
+    </w:p>
+    <w:p>
+      <w:pPr>
+        <w:spacing w:after="0"/>
+        <w:jc w:val="both"/>
+        <w:rPr>
+          <w:rFonts w:ascii="Dax-Regular" w:hAnsi="Dax-Regular"/>
+          <w:lang w:val="es-419"/>
+        </w:rPr>
+      </w:pPr>
+    </w:p>
+    <w:p>
+      <w:pPr>
+        <w:pStyle w:val="Prrafodelista"/>
+        <w:numPr>
+          <w:ilvl w:val="0"/>
+          <w:numId w:val="2"/>
+        </w:numPr>
+        <w:spacing w:after="0"/>
+        <w:jc w:val="both"/>
+        <w:rPr>
+          <w:rFonts w:ascii="Dax-Regular" w:hAnsi="Dax-Regular"/>
+          <w:lang w:val="es-419"/>
+        </w:rPr>
+      </w:pPr>
+      <w:r>
+        <w:rPr>
+          <w:rFonts w:ascii="Dax-Regular" w:hAnsi="Dax-Regular"/>
+          <w:lang w:val="es-419"/>
+        </w:rPr>
+        <w:t>–</w:t>
+      </w:r>
+    </w:p>
+    <w:p>
+      <w:pPr>
+        <w:pStyle w:val="Prrafodelista"/>
+        <w:numPr>
+          <w:ilvl w:val="0"/>
+          <w:numId w:val="2"/>
+        </w:numPr>
+        <w:spacing w:after="0"/>
+        <w:jc w:val="both"/>
+        <w:rPr>
+          <w:rFonts w:ascii="Dax-Regular" w:hAnsi="Dax-Regular"/>
+          <w:lang w:val="es-419"/>
+        </w:rPr>
+      </w:pPr>
+      <w:r>
+        <w:rPr>
+          <w:rFonts w:ascii="Dax-Regular" w:hAnsi="Dax-Regular"/>
+          <w:lang w:val="es-419"/>
+        </w:rPr>
+        <w:t>–</w:t>
+      </w:r>
+    </w:p>
+    <w:p>
+      <w:pPr>
+        <w:pStyle w:val="Prrafodelista"/>
+        <w:numPr>
+          <w:ilvl w:val="0"/>
+          <w:numId w:val="2"/>
+        </w:numPr>
+        <w:spacing w:after="0"/>
+        <w:jc w:val="both"/>
+        <w:rPr>
+          <w:rFonts w:ascii="Dax-Regular" w:hAnsi="Dax-Regular"/>
+          <w:lang w:val="es-419"/>
+        </w:rPr>
+      </w:pPr>
+      <w:r>
+        <w:rPr>
+          <w:rFonts w:ascii="Dax-Regular" w:hAnsi="Dax-Regular"/>
+          <w:lang w:val="es-419"/>
+        </w:rPr>
+        <w:t>–</w:t>
+      </w:r>
+    </w:p>
+    <w:p>
+      <w:pPr>
+        <w:pStyle w:val="Prrafodelista"/>
+        <w:numPr>
+          <w:ilvl w:val="0"/>
+          <w:numId w:val="2"/>
+        </w:numPr>
+        <w:spacing w:after="0"/>
+        <w:jc w:val="both"/>
+        <w:rPr>
+          <w:rFonts w:ascii="Dax-Regular" w:hAnsi="Dax-Regular"/>
+          <w:lang w:val="es-419"/>
+        </w:rPr>
+      </w:pPr>
+      <w:r>
+        <w:rPr>
+          <w:rFonts w:ascii="Dax-Regular" w:hAnsi="Dax-Regular"/>
+          <w:lang w:val="es-419"/>
+        </w:rPr>
+        <w:t>–</w:t>
+      </w:r>
+    </w:p>
+    <w:p>
+      <w:pPr>
+        <w:pStyle w:val="Prrafodelista"/>
+        <w:numPr>
+          <w:ilvl w:val="0"/>
+          <w:numId w:val="2"/>
+        </w:numPr>
+        <w:spacing w:after="0"/>
+        <w:jc w:val="both"/>
+        <w:rPr>
+          <w:rFonts w:ascii="Dax-Regular" w:hAnsi="Dax-Regular"/>
+          <w:lang w:val="es-CO"/>
+        </w:rPr>
+      </w:pPr>
+    </w:p>
+    <w:p>
+      <w:pPr>
+        <w:pStyle w:val="Prrafodelista"/>
+        <w:numPr>
+          <w:ilvl w:val="0"/>
+          <w:numId w:val="2"/>
+        </w:numPr>
+        <w:spacing w:after="0"/>
+        <w:jc w:val="both"/>
+        <w:rPr>
+          <w:rFonts w:ascii="Dax-Regular" w:hAnsi="Dax-Regular"/>
+          <w:lang w:val="es-CO"/>
+        </w:rPr>
+      </w:pPr>
+    </w:p>
+    <w:p>
+      <w:pPr>
+        <w:pStyle w:val="Prrafodelista"/>
+        <w:numPr>
+          <w:ilvl w:val="0"/>
+          <w:numId w:val="2"/>
+        </w:numPr>
+        <w:spacing w:after="0"/>
+        <w:jc w:val="both"/>
+        <w:rPr>
+          <w:rFonts w:ascii="Dax-Regular" w:hAnsi="Dax-Regular"/>
+          <w:lang w:val="es-419"/>
+        </w:rPr>
+      </w:pPr>
+      <w:r>
+        <w:rPr>
+          <w:rFonts w:ascii="Dax-Regular" w:hAnsi="Dax-Regular"/>
+          <w:lang w:val="es-419"/>
+        </w:rPr>
+        <w:t>La instrucci</w:t>
+      </w:r>
+      <w:r>
+        <w:rPr>
+          <w:rFonts w:ascii="Dax-Regular" w:hAnsi="Dax-Regular"/>
+          <w:lang w:val="es-CO"/>
+        </w:rPr>
+        <w:t xml:space="preserve">ón </w:t>
+      </w:r>
+      <w:r>
+        <w:rPr>
+          <w:rFonts w:ascii="Dax-Regular" w:hAnsi="Dax-Regular"/>
+          <w:lang w:val="es-419"/>
+        </w:rPr>
+        <w:t>mp.get</w:t>
+      </w:r>
+      <w:r>
+        <w:rPr>
+          <w:rFonts w:ascii="Dax-Regular" w:hAnsi="Dax-Regular"/>
+          <w:lang w:val="es-CO"/>
+        </w:rPr>
+        <w:t xml:space="preserve"> (…) e</w:t>
+      </w:r>
+      <w:r>
+        <w:rPr>
+          <w:rFonts w:ascii="Dax-Regular" w:hAnsi="Dax-Regular"/>
+          <w:lang w:val="es-CO"/>
+        </w:rPr>
+        <w:t xml:space="preserve">n la función getBooksByYear, </w:t>
+      </w:r>
+      <w:r>
+        <w:rPr>
+          <w:rFonts w:ascii="Dax-Regular" w:hAnsi="Dax-Regular"/>
+          <w:lang w:val="es-CO"/>
+        </w:rPr>
+        <w:t>retorna</w:t>
+      </w:r>
+      <w:r>
+        <w:rPr>
+          <w:rFonts w:ascii="Dax-Regular" w:hAnsi="Dax-Regular"/>
+          <w:lang w:val="es-CO"/>
+        </w:rPr>
+        <w:t xml:space="preserve"> </w:t>
+      </w:r>
+      <w:r>
+        <w:rPr>
+          <w:rFonts w:ascii="Dax-Regular" w:hAnsi="Dax-Regular"/>
+          <w:lang w:val="es-CO"/>
+        </w:rPr>
+        <w:t xml:space="preserve">un map de </w:t>
+      </w:r>
+      <w:r>
+        <w:rPr>
+          <w:rFonts w:ascii="Dax-Regular" w:hAnsi="Dax-Regular"/>
+          <w:lang w:val="es-CO"/>
+        </w:rPr>
+        <w:t>la lista de los libros de</w:t>
+      </w:r>
+      <w:r>
+        <w:rPr>
+          <w:rFonts w:ascii="Dax-Regular" w:hAnsi="Dax-Regular"/>
+          <w:lang w:val="es-CO"/>
+        </w:rPr>
+        <w:t>l</w:t>
+      </w:r>
+      <w:r>
+        <w:rPr>
+          <w:rFonts w:ascii="Dax-Regular" w:hAnsi="Dax-Regular"/>
+          <w:lang w:val="es-CO"/>
+        </w:rPr>
+        <w:t xml:space="preserve"> catalogo en un año especifico. En este caso, la llave es el parámetro del año y el valor es toda la lista de libros que se publicaron en ese año. A continuación, si se imprime esta instrucción teniendo como parámetro el año 1990 y utilizando los archivos small, se obtendrá un resultado como el siguiente.</w:t>
+      </w:r>
+    </w:p>
+    <w:p>
+      <w:pPr>
+        <w:pStyle w:val="Prrafodelista"/>
+        <w:spacing w:after="0"/>
+        <w:ind w:left="360"/>
+        <w:jc w:val="both"/>
+        <w:rPr>
+          <w:rFonts w:ascii="Dax-Regular" w:hAnsi="Dax-Regular"/>
+          <w:lang w:val="es-419"/>
+        </w:rPr>
+      </w:pPr>
+    </w:p>
+    <w:p>
+      <w:pPr>
+        <w:pStyle w:val="Prrafodelista"/>
+        <w:spacing w:after="0"/>
+        <w:ind w:left="360"/>
+        <w:jc w:val="both"/>
+        <w:rPr>
+          <w:rFonts w:ascii="Dax-Regular" w:hAnsi="Dax-Regular"/>
+          <w:lang w:val="es-419"/>
+        </w:rPr>
+      </w:pPr>
+      <w:r>
+        <w:rPr>
+          <w:rFonts w:ascii="Dax-Regular" w:hAnsi="Dax-Regular"/>
+          <w:lang w:val="es-419"/>
+        </w:rPr>
+        <w:drawing>
+          <wp:inline distT="0" distB="0" distL="0" distR="0" wp14:anchorId="45DCA0F2" wp14:editId="3C1732AA">
+            <wp:extent cx="5943600" cy="1124585"/>
+            <wp:effectExtent l="0" t="0" r="0" b="0"/>
+            <wp:docPr id="1" name="Imagen 1" descr="Texto&#10;&#10;Descripción generada automáticamente"/>
+            <wp:cNvGraphicFramePr>
+              <a:graphicFrameLocks xmlns:a="http://schemas.openxmlformats.org/drawingml/2006/main" noChangeAspect="1"/>
+            </wp:cNvGraphicFramePr>
+            <a:graphic xmlns:a="http://schemas.openxmlformats.org/drawingml/2006/main">
+              <a:graphicData uri="http://schemas.openxmlformats.org/drawingml/2006/picture">
+                <pic:pic xmlns:pic="http://schemas.openxmlformats.org/drawingml/2006/picture">
+                  <pic:nvPicPr>
+                    <pic:cNvPr id="1" name="Imagen 1" descr="Texto&#10;&#10;Descripción generada automáticamente"/>
+                    <pic:cNvPicPr/>
+                  </pic:nvPicPr>
+                  <pic:blipFill>
+                    <a:blip r:embed="rId8"/>
+                    <a:stretch>
+                      <a:fillRect/>
+                    </a:stretch>
+                  </pic:blipFill>
+                  <pic:spPr>
+                    <a:xfrm>
+                      <a:off x="0" y="0"/>
+                      <a:ext cx="5943600" cy="1124585"/>
+                    </a:xfrm>
+                    <a:prstGeom prst="rect">
+                      <a:avLst/>
+                    </a:prstGeom>
+                  </pic:spPr>
+                </pic:pic>
+              </a:graphicData>
+            </a:graphic>
+          </wp:inline>
+        </w:drawing>
+      </w:r>
+    </w:p>
+    <w:p>
+      <w:pPr>
+        <w:spacing w:after="0"/>
+        <w:jc w:val="both"/>
+        <w:rPr>
+          <w:rFonts w:ascii="Dax-Regular" w:hAnsi="Dax-Regular"/>
+          <w:lang w:val="es-419"/>
+        </w:rPr>
+      </w:pPr>
+    </w:p>
+    <w:p>
+      <w:pPr>
+        <w:pStyle w:val="Prrafodelista"/>
+        <w:numPr>
+          <w:ilvl w:val="0"/>
+          <w:numId w:val="2"/>
+        </w:numPr>
+        <w:spacing w:after="0"/>
+        <w:jc w:val="both"/>
+        <w:rPr>
+          <w:rFonts w:ascii="Dax-Regular" w:hAnsi="Dax-Regular"/>
+          <w:lang w:val="es-419"/>
+        </w:rPr>
+      </w:pPr>
+    </w:p>
+    <w:p>
+      <w:pPr>
+        <w:pStyle w:val="Prrafodelista"/>
+        <w:numPr>
+          <w:ilvl w:val="0"/>
+          <w:numId w:val="2"/>
+        </w:numPr>
+        <w:spacing w:after="0"/>
+        <w:jc w:val="both"/>
+        <w:rPr>
+          <w:rFonts w:ascii="Dax-Regular" w:hAnsi="Dax-Regular"/>
+          <w:lang w:val="es-419"/>
+        </w:rPr>
+      </w:pPr>
+      <w:r>
+        <w:rPr>
+          <w:rFonts w:ascii="Dax-Regular" w:hAnsi="Dax-Regular"/>
+          <w:lang w:val="es-419"/>
+        </w:rPr>
+        <w:t>La instrucci</w:t>
+      </w:r>
+      <w:r>
+        <w:rPr>
+          <w:rFonts w:ascii="Dax-Regular" w:hAnsi="Dax-Regular"/>
+          <w:lang w:val="es-CO"/>
+        </w:rPr>
+        <w:t xml:space="preserve">ón </w:t>
+      </w:r>
+      <w:r>
+        <w:rPr>
+          <w:rFonts w:ascii="Dax-Regular" w:hAnsi="Dax-Regular"/>
+          <w:lang w:val="es-419"/>
+        </w:rPr>
+        <w:t>mp.get</w:t>
+      </w:r>
+      <w:r>
+        <w:rPr>
+          <w:rFonts w:ascii="Dax-Regular" w:hAnsi="Dax-Regular"/>
+          <w:lang w:val="es-CO"/>
+        </w:rPr>
+        <w:t xml:space="preserve">Value </w:t>
+      </w:r>
+      <w:r>
+        <w:rPr>
+          <w:rFonts w:ascii="Dax-Regular" w:hAnsi="Dax-Regular"/>
+          <w:lang w:val="es-CO"/>
+        </w:rPr>
+        <w:t>(…) e</w:t>
+      </w:r>
+      <w:r>
+        <w:rPr>
+          <w:rFonts w:ascii="Dax-Regular" w:hAnsi="Dax-Regular"/>
+          <w:lang w:val="es-CO"/>
+        </w:rPr>
+        <w:t>n la función getBooksByYear</w:t>
+      </w:r>
+      <w:r>
+        <w:rPr>
+          <w:rFonts w:ascii="Dax-Regular" w:hAnsi="Dax-Regular"/>
+          <w:lang w:val="es-CO"/>
+        </w:rPr>
+        <w:t>, retorna</w:t>
+      </w:r>
+      <w:r>
+        <w:rPr>
+          <w:rFonts w:ascii="Dax-Regular" w:hAnsi="Dax-Regular"/>
+          <w:lang w:val="es-CO"/>
+        </w:rPr>
+        <w:t xml:space="preserve"> </w:t>
+      </w:r>
+      <w:r>
+        <w:rPr>
+          <w:rFonts w:ascii="Dax-Regular" w:hAnsi="Dax-Regular"/>
+          <w:lang w:val="es-CO"/>
+        </w:rPr>
+        <w:t xml:space="preserve">el valor del map de lista de </w:t>
+      </w:r>
+      <w:r>
+        <w:rPr>
+          <w:rFonts w:ascii="Dax-Regular" w:hAnsi="Dax-Regular"/>
+          <w:lang w:val="es-CO"/>
+        </w:rPr>
+        <w:t xml:space="preserve">libros del </w:t>
+      </w:r>
+      <w:r>
+        <w:rPr>
+          <w:rFonts w:ascii="Dax-Regular" w:hAnsi="Dax-Regular"/>
+          <w:lang w:val="es-CO"/>
+        </w:rPr>
+        <w:t xml:space="preserve">catálogo que se </w:t>
+      </w:r>
+      <w:r>
+        <w:rPr>
+          <w:rFonts w:ascii="Dax-Regular" w:hAnsi="Dax-Regular"/>
+          <w:lang w:val="es-CO"/>
+        </w:rPr>
+        <w:t>encuentra</w:t>
+      </w:r>
+      <w:r>
+        <w:rPr>
+          <w:rFonts w:ascii="Dax-Regular" w:hAnsi="Dax-Regular"/>
+          <w:lang w:val="es-CO"/>
+        </w:rPr>
+        <w:t xml:space="preserve"> </w:t>
+      </w:r>
+      <w:r>
+        <w:rPr>
+          <w:rFonts w:ascii="Dax-Regular" w:hAnsi="Dax-Regular"/>
+          <w:lang w:val="es-CO"/>
+        </w:rPr>
+        <w:t xml:space="preserve">dentro de la llave </w:t>
+      </w:r>
+      <w:r>
+        <w:rPr>
+          <w:rFonts w:ascii="Dax-Regular" w:hAnsi="Dax-Regular"/>
+          <w:lang w:val="es-CO"/>
+        </w:rPr>
+        <w:t>del año</w:t>
+      </w:r>
+      <w:r>
+        <w:rPr>
+          <w:rFonts w:ascii="Dax-Regular" w:hAnsi="Dax-Regular"/>
+          <w:lang w:val="es-CO"/>
+        </w:rPr>
+        <w:t xml:space="preserve">. </w:t>
+      </w:r>
+      <w:r>
+        <w:rPr>
+          <w:rFonts w:ascii="Dax-Regular" w:hAnsi="Dax-Regular"/>
+          <w:lang w:val="es-CO"/>
+        </w:rPr>
+        <w:t xml:space="preserve">Teniendo en cuenta el ejemplo que se presento en la respuesta de la pregunta 7, podríamos decir que el valor que se debe retornar es el libro de Jurassic Park, ya que este caso fue el único libro publicado en el año 1990 que encontró el programa: </w:t>
+      </w:r>
+    </w:p>
+    <w:p>
+      <w:pPr>
+        <w:spacing w:after="0"/>
+        <w:jc w:val="both"/>
+        <w:rPr>
+          <w:rFonts w:ascii="Dax-Regular" w:hAnsi="Dax-Regular"/>
+          <w:lang w:val="es-419"/>
+        </w:rPr>
+      </w:pPr>
+      <w:r>
+        <w:rPr>
+          <w:rFonts w:ascii="Dax-Regular" w:hAnsi="Dax-Regular"/>
+          <w:lang w:val="es-419"/>
+        </w:rPr>
+        <w:drawing>
+          <wp:anchor distT="0" distB="0" distL="114300" distR="114300" simplePos="0" relativeHeight="251658240" behindDoc="0" locked="0" layoutInCell="1" allowOverlap="1" wp14:anchorId="1DE5664F" wp14:editId="6F9DBE5F">
+            <wp:simplePos x="0" y="0"/>
+            <wp:positionH relativeFrom="column">
+              <wp:posOffset>209550</wp:posOffset>
+            </wp:positionH>
+            <wp:positionV relativeFrom="paragraph">
+              <wp:posOffset>123825</wp:posOffset>
+            </wp:positionV>
+            <wp:extent cx="2381582" cy="371527"/>
+            <wp:effectExtent l="0" t="0" r="0" b="9525"/>
+            <wp:wrapNone/>
+            <wp:docPr id="2" name="Imagen 2"/>
+            <wp:cNvGraphicFramePr>
+              <a:graphicFrameLocks xmlns:a="http://schemas.openxmlformats.org/drawingml/2006/main" noChangeAspect="1"/>
+            </wp:cNvGraphicFramePr>
+            <a:graphic xmlns:a="http://schemas.openxmlformats.org/drawingml/2006/main">
+              <a:graphicData uri="http://schemas.openxmlformats.org/drawingml/2006/picture">
+                <pic:pic xmlns:pic="http://schemas.openxmlformats.org/drawingml/2006/picture">
+                  <pic:nvPicPr>
+                    <pic:cNvPr id="1" name=""/>
+                    <pic:cNvPicPr/>
+                  </pic:nvPicPr>
+                  <pic:blipFill>
+                    <a:blip r:embed="rId9">
+                      <a:extLst>
+                        <a:ext uri="{28A0092B-C50C-407E-A947-70E740481C1C}">
+                          <a14:useLocalDpi xmlns:a14="http://schemas.microsoft.com/office/drawing/2010/main" val="0"/>
+                        </a:ext>
+                      </a:extLst>
+                    </a:blip>
+                    <a:stretch>
+                      <a:fillRect/>
+                    </a:stretch>
+                  </pic:blipFill>
+                  <pic:spPr>
+                    <a:xfrm>
+                      <a:off x="0" y="0"/>
+                      <a:ext cx="2381582" cy="371527"/>
+                    </a:xfrm>
+                    <a:prstGeom prst="rect">
+                      <a:avLst/>
+                    </a:prstGeom>
+                  </pic:spPr>
+                </pic:pic>
+              </a:graphicData>
+            </a:graphic>
+            <wp14:sizeRelH relativeFrom="page">
+              <wp14:pctWidth>0</wp14:pctWidth>
+            </wp14:sizeRelH>
+            <wp14:sizeRelV relativeFrom="page">
+              <wp14:pctHeight>0</wp14:pctHeight>
+            </wp14:sizeRelV>
+          </wp:anchor>
+        </w:drawing>
+      </w:r>
+    </w:p>
+    <w:p>
+      <w:pPr>
+        <w:spacing w:after="0"/>
+        <w:jc w:val="both"/>
+        <w:rPr>
+          <w:rFonts w:ascii="Dax-Regular" w:hAnsi="Dax-Regular"/>
+          <w:lang w:val="es-419"/>
+        </w:rPr>
+      </w:pPr>
+    </w:p>
+    <w:p>
+      <w:pPr>
+        <w:rPr>
+          <w:lang w:val="es-419"/>
+        </w:rPr>
+      </w:pPr>
     </w:p>
     <w:p>
       <w:pPr>
@@ -453,6 +1012,92 @@
 <file path=word/numbering.xml><?xml version="1.0" encoding="utf-8"?>
 <w:numbering xmlns:wpc="http://schemas.microsoft.com/office/word/2010/wordprocessingCanvas" xmlns:cx="http://schemas.microsoft.com/office/drawing/2014/chartex" xmlns:cx1="http://schemas.microsoft.com/office/drawing/2015/9/8/chartex" xmlns:cx2="http://schemas.microsoft.com/office/drawing/2015/10/21/chartex" xmlns:cx3="http://schemas.microsoft.com/office/drawing/2016/5/9/chartex" xmlns:cx4="http://schemas.microsoft.com/office/drawing/2016/5/10/chartex" xmlns:cx5="http://schemas.microsoft.com/office/drawing/2016/5/11/chartex" xmlns:cx6="http://schemas.microsoft.com/office/drawing/2016/5/12/chartex" xmlns:cx7="http://schemas.microsoft.com/office/drawing/2016/5/13/chartex" xmlns:cx8="http://schemas.microsoft.com/office/drawing/2016/5/14/chartex" xmlns:mc="http://schemas.openxmlformats.org/markup-compatibility/2006" xmlns:aink="http://schemas.microsoft.com/office/drawing/2016/ink" xmlns:am3d="http://schemas.microsoft.com/office/drawing/2017/model3d" xmlns:o="urn:schemas-microsoft-com:office:office" xmlns:r="http://schemas.openxmlformats.org/officeDocument/2006/relationships" xmlns:m="http://schemas.openxmlformats.org/officeDocument/2006/math" xmlns:v="urn:schemas-microsoft-com:vml" xmlns:wp14="http://schemas.microsoft.com/office/word/2010/wordprocessingDrawing" xmlns:wp="http://schemas.openxmlformats.org/drawingml/2006/wordprocessingDrawing" xmlns:w10="urn:schemas-microsoft-com:office:word" xmlns:w="http://schemas.openxmlformats.org/wordprocessingml/2006/main" xmlns:w14="http://schemas.microsoft.com/office/word/2010/wordml" xmlns:w15="http://schemas.microsoft.com/office/word/2012/wordml" xmlns:w16cex="http://schemas.microsoft.com/office/word/2018/wordml/cex" xmlns:w16cid="http://schemas.microsoft.com/office/word/2016/wordml/cid" xmlns:w16="http://schemas.microsoft.com/office/word/2018/wordml" xmlns:w16sdtdh="http://schemas.microsoft.com/office/word/2020/wordml/sdtdatahash" xmlns:w16se="http://schemas.microsoft.com/office/word/2015/wordml/symex" xmlns:wpg="http://schemas.microsoft.com/office/word/2010/wordprocessingGroup" xmlns:wpi="http://schemas.microsoft.com/office/word/2010/wordprocessingInk" xmlns:wne="http://schemas.microsoft.com/office/word/2006/wordml" xmlns:wps="http://schemas.microsoft.com/office/word/2010/wordprocessingShape" mc:Ignorable="w14 w15 w16se w16cid w16 w16cex w16sdtdh wp14">
   <w:abstractNum w:abstractNumId="0" w15:restartNumberingAfterBreak="0">
+    <w:nsid w:val="17387DC6"/>
+    <w:multiLevelType w:val="hybridMultilevel"/>
+    <w:tmpl w:val="D0B8A7C0"/>
+    <w:lvl w:ilvl="0" w:tplc="0409000F">
+      <w:start w:val="1"/>
+      <w:numFmt w:val="decimal"/>
+      <w:lvlText w:val="%1."/>
+      <w:lvlJc w:val="left"/>
+      <w:pPr>
+        <w:ind w:left="360" w:hanging="360"/>
+      </w:pPr>
+    </w:lvl>
+    <w:lvl w:ilvl="1" w:tplc="04090019" w:tentative="1">
+      <w:start w:val="1"/>
+      <w:numFmt w:val="lowerLetter"/>
+      <w:lvlText w:val="%2."/>
+      <w:lvlJc w:val="left"/>
+      <w:pPr>
+        <w:ind w:left="1080" w:hanging="360"/>
+      </w:pPr>
+    </w:lvl>
+    <w:lvl w:ilvl="2" w:tplc="0409001B" w:tentative="1">
+      <w:start w:val="1"/>
+      <w:numFmt w:val="lowerRoman"/>
+      <w:lvlText w:val="%3."/>
+      <w:lvlJc w:val="right"/>
+      <w:pPr>
+        <w:ind w:left="1800" w:hanging="180"/>
+      </w:pPr>
+    </w:lvl>
+    <w:lvl w:ilvl="3" w:tplc="0409000F" w:tentative="1">
+      <w:start w:val="1"/>
+      <w:numFmt w:val="decimal"/>
+      <w:lvlText w:val="%4."/>
+      <w:lvlJc w:val="left"/>
+      <w:pPr>
+        <w:ind w:left="2520" w:hanging="360"/>
+      </w:pPr>
+    </w:lvl>
+    <w:lvl w:ilvl="4" w:tplc="04090019" w:tentative="1">
+      <w:start w:val="1"/>
+      <w:numFmt w:val="lowerLetter"/>
+      <w:lvlText w:val="%5."/>
+      <w:lvlJc w:val="left"/>
+      <w:pPr>
+        <w:ind w:left="3240" w:hanging="360"/>
+      </w:pPr>
+    </w:lvl>
+    <w:lvl w:ilvl="5" w:tplc="0409001B" w:tentative="1">
+      <w:start w:val="1"/>
+      <w:numFmt w:val="lowerRoman"/>
+      <w:lvlText w:val="%6."/>
+      <w:lvlJc w:val="right"/>
+      <w:pPr>
+        <w:ind w:left="3960" w:hanging="180"/>
+      </w:pPr>
+    </w:lvl>
+    <w:lvl w:ilvl="6" w:tplc="0409000F" w:tentative="1">
+      <w:start w:val="1"/>
+      <w:numFmt w:val="decimal"/>
+      <w:lvlText w:val="%7."/>
+      <w:lvlJc w:val="left"/>
+      <w:pPr>
+        <w:ind w:left="4680" w:hanging="360"/>
+      </w:pPr>
+    </w:lvl>
+    <w:lvl w:ilvl="7" w:tplc="04090019" w:tentative="1">
+      <w:start w:val="1"/>
+      <w:numFmt w:val="lowerLetter"/>
+      <w:lvlText w:val="%8."/>
+      <w:lvlJc w:val="left"/>
+      <w:pPr>
+        <w:ind w:left="5400" w:hanging="360"/>
+      </w:pPr>
+    </w:lvl>
+    <w:lvl w:ilvl="8" w:tplc="0409001B" w:tentative="1">
+      <w:start w:val="1"/>
+      <w:numFmt w:val="lowerRoman"/>
+      <w:lvlText w:val="%9."/>
+      <w:lvlJc w:val="right"/>
+      <w:pPr>
+        <w:ind w:left="6120" w:hanging="180"/>
+      </w:pPr>
+    </w:lvl>
+  </w:abstractNum>
+  <w:abstractNum w:abstractNumId="1" w15:restartNumberingAfterBreak="0">
     <w:nsid w:val="446D4DDB"/>
     <w:multiLevelType w:val="multilevel"/>
     <w:tmpl w:val="0409001D"/>
@@ -566,6 +1211,9 @@
     </w:lvl>
   </w:abstractNum>
   <w:num w:numId="1">
+    <w:abstractNumId w:val="1"/>
+  </w:num>
+  <w:num w:numId="2">
     <w:abstractNumId w:val="0"/>
   </w:num>
 </w:numbering>
@@ -973,13 +1621,13 @@
       <w:noProof/>
     </w:rPr>
   </w:style>
-  <w:style w:type="character" w:default="1" w:styleId="DefaultParagraphFont">
+  <w:style w:type="character" w:default="1" w:styleId="Fuentedeprrafopredeter">
     <w:name w:val="Default Paragraph Font"/>
     <w:uiPriority w:val="1"/>
     <w:semiHidden/>
     <w:unhideWhenUsed/>
   </w:style>
-  <w:style w:type="table" w:default="1" w:styleId="TableNormal">
+  <w:style w:type="table" w:default="1" w:styleId="Tablanormal">
     <w:name w:val="Normal Table"/>
     <w:uiPriority w:val="99"/>
     <w:semiHidden/>
@@ -994,17 +1642,17 @@
       </w:tblCellMar>
     </w:tblPr>
   </w:style>
-  <w:style w:type="numbering" w:default="1" w:styleId="NoList">
+  <w:style w:type="numbering" w:default="1" w:styleId="Sinlista">
     <w:name w:val="No List"/>
     <w:uiPriority w:val="99"/>
     <w:semiHidden/>
     <w:unhideWhenUsed/>
   </w:style>
-  <w:style w:type="paragraph" w:styleId="Title">
+  <w:style w:type="paragraph" w:styleId="Ttulo">
     <w:name w:val="Title"/>
     <w:basedOn w:val="Normal"/>
     <w:next w:val="Normal"/>
-    <w:link w:val="TitleChar"/>
+    <w:link w:val="TtuloCar"/>
     <w:uiPriority w:val="10"/>
     <w:qFormat/>
     <w:rsid w:val="00BA3B38"/>
@@ -1020,10 +1668,10 @@
       <w:szCs w:val="56"/>
     </w:rPr>
   </w:style>
-  <w:style w:type="character" w:customStyle="1" w:styleId="TitleChar">
-    <w:name w:val="Title Char"/>
-    <w:basedOn w:val="DefaultParagraphFont"/>
-    <w:link w:val="Title"/>
+  <w:style w:type="character" w:customStyle="1" w:styleId="TtuloCar">
+    <w:name w:val="Título Car"/>
+    <w:basedOn w:val="Fuentedeprrafopredeter"/>
+    <w:link w:val="Ttulo"/>
     <w:uiPriority w:val="10"/>
     <w:rsid w:val="00BA3B38"/>
     <w:rPr>
@@ -1035,7 +1683,7 @@
       <w:szCs w:val="56"/>
     </w:rPr>
   </w:style>
-  <w:style w:type="paragraph" w:styleId="ListParagraph">
+  <w:style w:type="paragraph" w:styleId="Prrafodelista">
     <w:name w:val="List Paragraph"/>
     <w:basedOn w:val="Normal"/>
     <w:uiPriority w:val="34"/>
@@ -1049,9 +1697,9 @@
       <w:noProof w:val="0"/>
     </w:rPr>
   </w:style>
-  <w:style w:type="character" w:styleId="CommentReference">
+  <w:style w:type="character" w:styleId="Refdecomentario">
     <w:name w:val="annotation reference"/>
-    <w:basedOn w:val="DefaultParagraphFont"/>
+    <w:basedOn w:val="Fuentedeprrafopredeter"/>
     <w:uiPriority w:val="99"/>
     <w:semiHidden/>
     <w:unhideWhenUsed/>
@@ -1061,10 +1709,10 @@
       <w:szCs w:val="16"/>
     </w:rPr>
   </w:style>
-  <w:style w:type="paragraph" w:styleId="CommentText">
+  <w:style w:type="paragraph" w:styleId="Textocomentario">
     <w:name w:val="annotation text"/>
     <w:basedOn w:val="Normal"/>
-    <w:link w:val="CommentTextChar"/>
+    <w:link w:val="TextocomentarioCar"/>
     <w:uiPriority w:val="99"/>
     <w:semiHidden/>
     <w:unhideWhenUsed/>
@@ -1078,10 +1726,10 @@
       <w:szCs w:val="20"/>
     </w:rPr>
   </w:style>
-  <w:style w:type="character" w:customStyle="1" w:styleId="CommentTextChar">
-    <w:name w:val="Comment Text Char"/>
-    <w:basedOn w:val="DefaultParagraphFont"/>
-    <w:link w:val="CommentText"/>
+  <w:style w:type="character" w:customStyle="1" w:styleId="TextocomentarioCar">
+    <w:name w:val="Texto comentario Car"/>
+    <w:basedOn w:val="Fuentedeprrafopredeter"/>
+    <w:link w:val="Textocomentario"/>
     <w:uiPriority w:val="99"/>
     <w:semiHidden/>
     <w:rsid w:val="00A442AC"/>
@@ -1389,18 +2037,18 @@
 </file>
 
 <file path=customXml/item1.xml><?xml version="1.0" encoding="utf-8"?>
+<p:properties xmlns:p="http://schemas.microsoft.com/office/2006/metadata/properties" xmlns:xsi="http://www.w3.org/2001/XMLSchema-instance" xmlns:pc="http://schemas.microsoft.com/office/infopath/2007/PartnerControls">
+  <documentManagement/>
+</p:properties>
+</file>
+
+<file path=customXml/item2.xml><?xml version="1.0" encoding="utf-8"?>
 <?mso-contentType ?>
 <FormTemplates xmlns="http://schemas.microsoft.com/sharepoint/v3/contenttype/forms">
   <Display>DocumentLibraryForm</Display>
   <Edit>DocumentLibraryForm</Edit>
   <New>DocumentLibraryForm</New>
 </FormTemplates>
-</file>
-
-<file path=customXml/item2.xml><?xml version="1.0" encoding="utf-8"?>
-<p:properties xmlns:p="http://schemas.microsoft.com/office/2006/metadata/properties" xmlns:xsi="http://www.w3.org/2001/XMLSchema-instance" xmlns:pc="http://schemas.microsoft.com/office/infopath/2007/PartnerControls">
-  <documentManagement/>
-</p:properties>
 </file>
 
 <file path=customXml/item3.xml><?xml version="1.0" encoding="utf-8"?>
@@ -1621,18 +2269,18 @@
 </file>
 
 <file path=customXml/itemProps1.xml><?xml version="1.0" encoding="utf-8"?>
-<ds:datastoreItem xmlns:ds="http://schemas.openxmlformats.org/officeDocument/2006/customXml" ds:itemID="{1F59EA8B-1FA8-40D2-A8B0-61B9CE1E4579}">
+<ds:datastoreItem xmlns:ds="http://schemas.openxmlformats.org/officeDocument/2006/customXml" ds:itemID="{8542EACB-7939-45C8-99C3-B6897CA7A7EF}">
   <ds:schemaRefs>
-    <ds:schemaRef ds:uri="http://schemas.microsoft.com/sharepoint/v3/contenttype/forms"/>
+    <ds:schemaRef ds:uri="http://schemas.microsoft.com/office/2006/metadata/properties"/>
+    <ds:schemaRef ds:uri="http://schemas.microsoft.com/office/infopath/2007/PartnerControls"/>
   </ds:schemaRefs>
 </ds:datastoreItem>
 </file>
 
 <file path=customXml/itemProps2.xml><?xml version="1.0" encoding="utf-8"?>
-<ds:datastoreItem xmlns:ds="http://schemas.openxmlformats.org/officeDocument/2006/customXml" ds:itemID="{8542EACB-7939-45C8-99C3-B6897CA7A7EF}">
+<ds:datastoreItem xmlns:ds="http://schemas.openxmlformats.org/officeDocument/2006/customXml" ds:itemID="{1F59EA8B-1FA8-40D2-A8B0-61B9CE1E4579}">
   <ds:schemaRefs>
-    <ds:schemaRef ds:uri="http://schemas.microsoft.com/office/2006/metadata/properties"/>
-    <ds:schemaRef ds:uri="http://schemas.microsoft.com/office/infopath/2007/PartnerControls"/>
+    <ds:schemaRef ds:uri="http://schemas.microsoft.com/sharepoint/v3/contenttype/forms"/>
   </ds:schemaRefs>
 </ds:datastoreItem>
 </file>

</xml_diff>

<commit_message>
Preguntas de la 1 a la 7 (solo falta la 8)
</commit_message>
<xml_diff>
--- a/Docs/Observaciones-Lab5.docx
+++ b/Docs/Observaciones-Lab5.docx
@@ -29,13 +29,7 @@
         <w:rPr>
           <w:lang w:val="es-419"/>
         </w:rPr>
-        <w:t xml:space="preserve">Estudiante </w:t>
-      </w:r>
-      <w:r>
-        <w:rPr>
-          <w:lang w:val="es-419"/>
-        </w:rPr>
-        <w:t>1</w:t>
+        <w:t>Valeria Caro Ramirez</w:t>
       </w:r>
       <w:r>
         <w:rPr>
@@ -47,7 +41,13 @@
         <w:rPr>
           <w:lang w:val="es-419"/>
         </w:rPr>
-        <w:t>Cod XXXX</w:t>
+        <w:t xml:space="preserve">Cod </w:t>
+      </w:r>
+      <w:r>
+        <w:rPr>
+          <w:lang w:val="es-419"/>
+        </w:rPr>
+        <w:t>202111040</w:t>
       </w:r>
     </w:p>
     <w:p>
@@ -62,13 +62,19 @@
         <w:rPr>
           <w:lang w:val="es-419"/>
         </w:rPr>
-        <w:t xml:space="preserve">Estudiante </w:t>
-      </w:r>
-      <w:r>
-        <w:rPr>
-          <w:lang w:val="es-419"/>
-        </w:rPr>
-        <w:t>2 Cod XXXX</w:t>
+        <w:t>Sofia Velasquez Marin</w:t>
+      </w:r>
+      <w:r>
+        <w:rPr>
+          <w:lang w:val="es-419"/>
+        </w:rPr>
+        <w:t xml:space="preserve"> Cod </w:t>
+      </w:r>
+      <w:r>
+        <w:rPr>
+          <w:lang w:val="es-419"/>
+        </w:rPr>
+        <w:t>202113334</w:t>
       </w:r>
     </w:p>
     <w:p>
@@ -489,7 +495,7 @@
           <w:rFonts w:ascii="Dax-Regular" w:hAnsi="Dax-Regular"/>
           <w:lang w:val="es-419"/>
         </w:rPr>
-        <w:t>–</w:t>
+        <w:t>Una tabla de símbolos (Maps).</w:t>
       </w:r>
     </w:p>
     <w:p>
@@ -511,7 +517,7 @@
           <w:rFonts w:ascii="Dax-Regular" w:hAnsi="Dax-Regular"/>
           <w:lang w:val="es-419"/>
         </w:rPr>
-        <w:t>–</w:t>
+        <w:t>800 elementos.</w:t>
       </w:r>
     </w:p>
     <w:p>
@@ -533,7 +539,7 @@
           <w:rFonts w:ascii="Dax-Regular" w:hAnsi="Dax-Regular"/>
           <w:lang w:val="es-419"/>
         </w:rPr>
-        <w:t>–</w:t>
+        <w:t>4.0</w:t>
       </w:r>
     </w:p>
     <w:p>
@@ -555,7 +561,7 @@
           <w:rFonts w:ascii="Dax-Regular" w:hAnsi="Dax-Regular"/>
           <w:lang w:val="es-419"/>
         </w:rPr>
-        <w:t>–</w:t>
+        <w:t>Agregar una pareja &lt;llave, valor&gt; al map. Si la llave ya existe dentro del map, el valor se sobrescribe. En este caso se quiere agregar en el map de bookIds un libro que tiene como llave si Id.</w:t>
       </w:r>
     </w:p>
     <w:p>
@@ -572,6 +578,13 @@
           <w:lang w:val="es-CO"/>
         </w:rPr>
       </w:pPr>
+      <w:r>
+        <w:rPr>
+          <w:rFonts w:ascii="Dax-Regular" w:hAnsi="Dax-Regular"/>
+          <w:lang w:val="es-CO"/>
+        </w:rPr>
+        <w:t>Es la llave que se le asigna al valor (información del libro), en este caso es su Id.</w:t>
+      </w:r>
     </w:p>
     <w:p>
       <w:pPr>
@@ -587,6 +600,13 @@
           <w:lang w:val="es-CO"/>
         </w:rPr>
       </w:pPr>
+      <w:r>
+        <w:rPr>
+          <w:rFonts w:ascii="Dax-Regular" w:hAnsi="Dax-Regular"/>
+          <w:lang w:val="es-CO"/>
+        </w:rPr>
+        <w:t>Es el valor que se va a agregar, en este caso toda la información sobre el libro.</w:t>
+      </w:r>
     </w:p>
     <w:p>
       <w:pPr>
@@ -635,14 +655,28 @@
           <w:rFonts w:ascii="Dax-Regular" w:hAnsi="Dax-Regular"/>
           <w:lang w:val="es-CO"/>
         </w:rPr>
-        <w:t xml:space="preserve">n la función getBooksByYear, </w:t>
-      </w:r>
-      <w:r>
-        <w:rPr>
-          <w:rFonts w:ascii="Dax-Regular" w:hAnsi="Dax-Regular"/>
-          <w:lang w:val="es-CO"/>
-        </w:rPr>
-        <w:t>retorna</w:t>
+        <w:t xml:space="preserve">n la función getBooksByYear, retorna </w:t>
+      </w:r>
+      <w:r>
+        <w:rPr>
+          <w:rFonts w:ascii="Dax-Regular" w:hAnsi="Dax-Regular"/>
+          <w:lang w:val="es-CO"/>
+        </w:rPr>
+        <w:t xml:space="preserve">un map de </w:t>
+      </w:r>
+      <w:r>
+        <w:rPr>
+          <w:rFonts w:ascii="Dax-Regular" w:hAnsi="Dax-Regular"/>
+          <w:lang w:val="es-CO"/>
+        </w:rPr>
+        <w:t>la lista de los libros de</w:t>
+      </w:r>
+      <w:r>
+        <w:rPr>
+          <w:rFonts w:ascii="Dax-Regular" w:hAnsi="Dax-Regular"/>
+          <w:lang w:val="es-CO"/>
+        </w:rPr>
+        <w:t>l</w:t>
       </w:r>
       <w:r>
         <w:rPr>
@@ -656,28 +690,14 @@
           <w:rFonts w:ascii="Dax-Regular" w:hAnsi="Dax-Regular"/>
           <w:lang w:val="es-CO"/>
         </w:rPr>
-        <w:t xml:space="preserve">un map de </w:t>
-      </w:r>
-      <w:r>
-        <w:rPr>
-          <w:rFonts w:ascii="Dax-Regular" w:hAnsi="Dax-Regular"/>
-          <w:lang w:val="es-CO"/>
-        </w:rPr>
-        <w:t>la lista de los libros de</w:t>
-      </w:r>
-      <w:r>
-        <w:rPr>
-          <w:rFonts w:ascii="Dax-Regular" w:hAnsi="Dax-Regular"/>
-          <w:lang w:val="es-CO"/>
-        </w:rPr>
-        <w:t>l</w:t>
-      </w:r>
-      <w:r>
-        <w:rPr>
-          <w:rFonts w:ascii="Dax-Regular" w:hAnsi="Dax-Regular"/>
-          <w:lang w:val="es-CO"/>
-        </w:rPr>
-        <w:t xml:space="preserve"> catalogo en un año especifico. En este caso, la llave es el parámetro del año y el valor es toda la lista de libros que se publicaron en ese año. A continuación, si se imprime esta instrucción teniendo como parámetro el año 1990 y utilizando los archivos small, se obtendrá un resultado como el siguiente.</w:t>
+        <w:t>catálogo</w:t>
+      </w:r>
+      <w:r>
+        <w:rPr>
+          <w:rFonts w:ascii="Dax-Regular" w:hAnsi="Dax-Regular"/>
+          <w:lang w:val="es-CO"/>
+        </w:rPr>
+        <w:t xml:space="preserve"> en un año especifico. En este caso, la llave es el parámetro del año y el valor es toda la lista de libros que se publicaron en ese año. A continuación, si se imprime esta instrucción teniendo como parámetro el año 1990 y utilizando los archivos small, se obtendrá un resultado como el siguiente.</w:t>
       </w:r>
     </w:p>
     <w:p>
@@ -706,6 +726,7 @@
       <w:r>
         <w:rPr>
           <w:rFonts w:ascii="Dax-Regular" w:hAnsi="Dax-Regular"/>
+          <w:noProof/>
           <w:lang w:val="es-419"/>
         </w:rPr>
         <w:drawing>
@@ -803,14 +824,14 @@
           <w:rFonts w:ascii="Dax-Regular" w:hAnsi="Dax-Regular"/>
           <w:lang w:val="es-419"/>
         </w:rPr>
-        <w:t>mp.get</w:t>
-      </w:r>
-      <w:r>
-        <w:rPr>
-          <w:rFonts w:ascii="Dax-Regular" w:hAnsi="Dax-Regular"/>
-          <w:lang w:val="es-CO"/>
-        </w:rPr>
-        <w:t xml:space="preserve">Value </w:t>
+        <w:t>mp.getValue</w:t>
+      </w:r>
+      <w:r>
+        <w:rPr>
+          <w:rFonts w:ascii="Dax-Regular" w:hAnsi="Dax-Regular"/>
+          <w:lang w:val="es-CO"/>
+        </w:rPr>
+        <w:t xml:space="preserve"> </w:t>
       </w:r>
       <w:r>
         <w:rPr>
@@ -824,14 +845,7 @@
           <w:rFonts w:ascii="Dax-Regular" w:hAnsi="Dax-Regular"/>
           <w:lang w:val="es-CO"/>
         </w:rPr>
-        <w:t>n la función getBooksByYear</w:t>
-      </w:r>
-      <w:r>
-        <w:rPr>
-          <w:rFonts w:ascii="Dax-Regular" w:hAnsi="Dax-Regular"/>
-          <w:lang w:val="es-CO"/>
-        </w:rPr>
-        <w:t>, retorna</w:t>
+        <w:t>n la función getBooksByYear, retorna</w:t>
       </w:r>
       <w:r>
         <w:rPr>
@@ -845,21 +859,7 @@
           <w:rFonts w:ascii="Dax-Regular" w:hAnsi="Dax-Regular"/>
           <w:lang w:val="es-CO"/>
         </w:rPr>
-        <w:t xml:space="preserve">el valor del map de lista de </w:t>
-      </w:r>
-      <w:r>
-        <w:rPr>
-          <w:rFonts w:ascii="Dax-Regular" w:hAnsi="Dax-Regular"/>
-          <w:lang w:val="es-CO"/>
-        </w:rPr>
-        <w:t xml:space="preserve">libros del </w:t>
-      </w:r>
-      <w:r>
-        <w:rPr>
-          <w:rFonts w:ascii="Dax-Regular" w:hAnsi="Dax-Regular"/>
-          <w:lang w:val="es-CO"/>
-        </w:rPr>
-        <w:t xml:space="preserve">catálogo que se </w:t>
+        <w:t xml:space="preserve">el valor del map de lista de libros del catálogo que se </w:t>
       </w:r>
       <w:r>
         <w:rPr>
@@ -901,7 +901,21 @@
           <w:rFonts w:ascii="Dax-Regular" w:hAnsi="Dax-Regular"/>
           <w:lang w:val="es-CO"/>
         </w:rPr>
-        <w:t xml:space="preserve">Teniendo en cuenta el ejemplo que se presento en la respuesta de la pregunta 7, podríamos decir que el valor que se debe retornar es el libro de Jurassic Park, ya que este caso fue el único libro publicado en el año 1990 que encontró el programa: </w:t>
+        <w:t xml:space="preserve">Teniendo en cuenta el ejemplo que se </w:t>
+      </w:r>
+      <w:r>
+        <w:rPr>
+          <w:rFonts w:ascii="Dax-Regular" w:hAnsi="Dax-Regular"/>
+          <w:lang w:val="es-CO"/>
+        </w:rPr>
+        <w:t>presentó</w:t>
+      </w:r>
+      <w:r>
+        <w:rPr>
+          <w:rFonts w:ascii="Dax-Regular" w:hAnsi="Dax-Regular"/>
+          <w:lang w:val="es-CO"/>
+        </w:rPr>
+        <w:t xml:space="preserve"> en la respuesta de la pregunta 7, podríamos decir que el valor que se debe retornar es el libro de Jurassic Park, ya que este caso fue el único libro publicado en el año 1990 que encontró el programa: </w:t>
       </w:r>
     </w:p>
     <w:p>

</xml_diff>

<commit_message>
Entrega Final -laboratorio 5
</commit_message>
<xml_diff>
--- a/Docs/Observaciones-Lab5.docx
+++ b/Docs/Observaciones-Lab5.docx
@@ -187,6 +187,7 @@
         </w:rPr>
         <w:t>¿Qué hace la instrucción “</w:t>
       </w:r>
+      <w:proofErr w:type="spellStart"/>
       <w:r>
         <w:rPr>
           <w:rFonts w:ascii="Dax-Regular" w:hAnsi="Dax-Regular"/>
@@ -194,7 +195,17 @@
           <w:bCs/>
           <w:lang w:val="es-419"/>
         </w:rPr>
-        <w:t>mp.put(...)”</w:t>
+        <w:t>mp.put</w:t>
+      </w:r>
+      <w:proofErr w:type="spellEnd"/>
+      <w:r>
+        <w:rPr>
+          <w:rFonts w:ascii="Dax-Regular" w:hAnsi="Dax-Regular"/>
+          <w:b/>
+          <w:bCs/>
+          <w:lang w:val="es-419"/>
+        </w:rPr>
+        <w:t>(...)”</w:t>
       </w:r>
       <w:r>
         <w:rPr>
@@ -239,7 +250,47 @@
           <w:bCs/>
           <w:lang w:val="es-ES"/>
         </w:rPr>
-        <w:t>“book[‘goodreads_book_id’]”</w:t>
+        <w:t>“</w:t>
+      </w:r>
+      <w:proofErr w:type="spellStart"/>
+      <w:r>
+        <w:rPr>
+          <w:rFonts w:ascii="Dax-Regular" w:hAnsi="Dax-Regular"/>
+          <w:b/>
+          <w:bCs/>
+          <w:lang w:val="es-ES"/>
+        </w:rPr>
+        <w:t>book</w:t>
+      </w:r>
+      <w:proofErr w:type="spellEnd"/>
+      <w:r>
+        <w:rPr>
+          <w:rFonts w:ascii="Dax-Regular" w:hAnsi="Dax-Regular"/>
+          <w:b/>
+          <w:bCs/>
+          <w:lang w:val="es-ES"/>
+        </w:rPr>
+        <w:t>[‘</w:t>
+      </w:r>
+      <w:proofErr w:type="spellStart"/>
+      <w:r>
+        <w:rPr>
+          <w:rFonts w:ascii="Dax-Regular" w:hAnsi="Dax-Regular"/>
+          <w:b/>
+          <w:bCs/>
+          <w:lang w:val="es-ES"/>
+        </w:rPr>
+        <w:t>goodreads_book_id</w:t>
+      </w:r>
+      <w:proofErr w:type="spellEnd"/>
+      <w:r>
+        <w:rPr>
+          <w:rFonts w:ascii="Dax-Regular" w:hAnsi="Dax-Regular"/>
+          <w:b/>
+          <w:bCs/>
+          <w:lang w:val="es-ES"/>
+        </w:rPr>
+        <w:t>’]”</w:t>
       </w:r>
       <w:r>
         <w:rPr>
@@ -279,6 +330,7 @@
         </w:rPr>
         <w:t>“</w:t>
       </w:r>
+      <w:proofErr w:type="spellStart"/>
       <w:r>
         <w:rPr>
           <w:rFonts w:ascii="Dax-Regular" w:hAnsi="Dax-Regular"/>
@@ -288,7 +340,19 @@
           <w:iCs/>
           <w:lang w:val="es-ES"/>
         </w:rPr>
-        <w:t>book”</w:t>
+        <w:t>book</w:t>
+      </w:r>
+      <w:proofErr w:type="spellEnd"/>
+      <w:r>
+        <w:rPr>
+          <w:rFonts w:ascii="Dax-Regular" w:hAnsi="Dax-Regular"/>
+          <w:b/>
+          <w:bCs/>
+          <w:i/>
+          <w:iCs/>
+          <w:lang w:val="es-ES"/>
+        </w:rPr>
+        <w:t>”</w:t>
       </w:r>
       <w:r>
         <w:rPr>
@@ -326,7 +390,38 @@
           <w:bCs/>
           <w:lang w:val="es-419"/>
         </w:rPr>
-        <w:t>“mp.get(…)”</w:t>
+        <w:t>“</w:t>
+      </w:r>
+      <w:proofErr w:type="spellStart"/>
+      <w:proofErr w:type="gramStart"/>
+      <w:r>
+        <w:rPr>
+          <w:rFonts w:ascii="Dax-Regular" w:hAnsi="Dax-Regular"/>
+          <w:b/>
+          <w:bCs/>
+          <w:lang w:val="es-419"/>
+        </w:rPr>
+        <w:t>mp.get</w:t>
+      </w:r>
+      <w:proofErr w:type="spellEnd"/>
+      <w:r>
+        <w:rPr>
+          <w:rFonts w:ascii="Dax-Regular" w:hAnsi="Dax-Regular"/>
+          <w:b/>
+          <w:bCs/>
+          <w:lang w:val="es-419"/>
+        </w:rPr>
+        <w:t>(</w:t>
+      </w:r>
+      <w:proofErr w:type="gramEnd"/>
+      <w:r>
+        <w:rPr>
+          <w:rFonts w:ascii="Dax-Regular" w:hAnsi="Dax-Regular"/>
+          <w:b/>
+          <w:bCs/>
+          <w:lang w:val="es-419"/>
+        </w:rPr>
+        <w:t>…)”</w:t>
       </w:r>
       <w:r>
         <w:rPr>
@@ -373,6 +468,7 @@
         </w:rPr>
         <w:t>“</w:t>
       </w:r>
+      <w:proofErr w:type="spellStart"/>
       <w:r>
         <w:rPr>
           <w:rFonts w:ascii="Dax-Regular" w:hAnsi="Dax-Regular"/>
@@ -382,7 +478,19 @@
           <w:iCs/>
           <w:lang w:val="es-ES"/>
         </w:rPr>
-        <w:t>year”</w:t>
+        <w:t>year</w:t>
+      </w:r>
+      <w:proofErr w:type="spellEnd"/>
+      <w:r>
+        <w:rPr>
+          <w:rFonts w:ascii="Dax-Regular" w:hAnsi="Dax-Regular"/>
+          <w:b/>
+          <w:bCs/>
+          <w:i/>
+          <w:iCs/>
+          <w:lang w:val="es-ES"/>
+        </w:rPr>
+        <w:t>”</w:t>
       </w:r>
       <w:r>
         <w:rPr>
@@ -429,7 +537,29 @@
           <w:bCs/>
           <w:lang w:val="es-ES"/>
         </w:rPr>
-        <w:t>“me.getValue(…)”</w:t>
+        <w:t>“</w:t>
+      </w:r>
+      <w:proofErr w:type="spellStart"/>
+      <w:proofErr w:type="gramStart"/>
+      <w:r>
+        <w:rPr>
+          <w:rFonts w:ascii="Dax-Regular" w:hAnsi="Dax-Regular"/>
+          <w:b/>
+          <w:bCs/>
+          <w:lang w:val="es-ES"/>
+        </w:rPr>
+        <w:t>me.getValue</w:t>
+      </w:r>
+      <w:proofErr w:type="spellEnd"/>
+      <w:proofErr w:type="gramEnd"/>
+      <w:r>
+        <w:rPr>
+          <w:rFonts w:ascii="Dax-Regular" w:hAnsi="Dax-Regular"/>
+          <w:b/>
+          <w:bCs/>
+          <w:lang w:val="es-ES"/>
+        </w:rPr>
+        <w:t>(…)”</w:t>
       </w:r>
       <w:r>
         <w:rPr>
@@ -475,6 +605,31 @@
           <w:lang w:val="es-419"/>
         </w:rPr>
       </w:pPr>
+    </w:p>
+    <w:p>
+      <w:pPr>
+        <w:pStyle w:val="Prrafodelista"/>
+        <w:numPr>
+          <w:ilvl w:val="0"/>
+          <w:numId w:val="2"/>
+        </w:numPr>
+      </w:pPr>
+      <w:r>
+        <w:t>“authors” es un map y su tipo es u</w:t>
+      </w:r>
+      <w:r>
+        <w:t>na chaining</w:t>
+      </w:r>
+      <w:r>
+        <w:t xml:space="preserve"> </w:t>
+      </w:r>
+      <w:r>
+        <w:rPr>
+          <w:rFonts w:ascii="Dax-Regular" w:hAnsi="Dax-Regular"/>
+          <w:lang w:val="es-419"/>
+        </w:rPr>
+        <w:t>tabla de hash</w:t>
+      </w:r>
     </w:p>
     <w:p>
       <w:pPr>
@@ -495,7 +650,7 @@
           <w:rFonts w:ascii="Dax-Regular" w:hAnsi="Dax-Regular"/>
           <w:lang w:val="es-419"/>
         </w:rPr>
-        <w:t>Una tabla de símbolos (Maps).</w:t>
+        <w:t>800 elementos.</w:t>
       </w:r>
     </w:p>
     <w:p>
@@ -517,7 +672,7 @@
           <w:rFonts w:ascii="Dax-Regular" w:hAnsi="Dax-Regular"/>
           <w:lang w:val="es-419"/>
         </w:rPr>
-        <w:t>800 elementos.</w:t>
+        <w:t>4.0</w:t>
       </w:r>
     </w:p>
     <w:p>
@@ -539,7 +694,49 @@
           <w:rFonts w:ascii="Dax-Regular" w:hAnsi="Dax-Regular"/>
           <w:lang w:val="es-419"/>
         </w:rPr>
-        <w:t>4.0</w:t>
+        <w:t>Agregar una pareja &lt;llave, valor&gt; al map. Si la llave ya existe dentro del map, el valor se sobrescribe. En este caso se quiere agregar en el map de bookIds un libro</w:t>
+      </w:r>
+      <w:r>
+        <w:rPr>
+          <w:rFonts w:ascii="Dax-Regular" w:hAnsi="Dax-Regular"/>
+          <w:lang w:val="es-419"/>
+        </w:rPr>
+        <w:t xml:space="preserve"> (book)</w:t>
+      </w:r>
+      <w:r>
+        <w:rPr>
+          <w:rFonts w:ascii="Dax-Regular" w:hAnsi="Dax-Regular"/>
+          <w:lang w:val="es-419"/>
+        </w:rPr>
+        <w:t xml:space="preserve"> que tiene como llave s</w:t>
+      </w:r>
+      <w:r>
+        <w:rPr>
+          <w:rFonts w:ascii="Dax-Regular" w:hAnsi="Dax-Regular"/>
+          <w:lang w:val="es-419"/>
+        </w:rPr>
+        <w:t>u</w:t>
+      </w:r>
+      <w:r>
+        <w:rPr>
+          <w:rFonts w:ascii="Dax-Regular" w:hAnsi="Dax-Regular"/>
+          <w:lang w:val="es-419"/>
+        </w:rPr>
+        <w:t xml:space="preserve"> Id</w:t>
+      </w:r>
+      <w:r>
+        <w:rPr>
+          <w:rFonts w:ascii="Dax-Regular" w:hAnsi="Dax-Regular"/>
+          <w:lang w:val="es-419"/>
+        </w:rPr>
+        <w:t xml:space="preserve"> (book[‘goodreads_book_id’])</w:t>
+      </w:r>
+      <w:r>
+        <w:rPr>
+          <w:rFonts w:ascii="Dax-Regular" w:hAnsi="Dax-Regular"/>
+          <w:lang w:val="es-419"/>
+        </w:rPr>
+        <w:t>.</w:t>
       </w:r>
     </w:p>
     <w:p>
@@ -553,15 +750,31 @@
         <w:jc w:val="both"/>
         <w:rPr>
           <w:rFonts w:ascii="Dax-Regular" w:hAnsi="Dax-Regular"/>
-          <w:lang w:val="es-419"/>
-        </w:rPr>
-      </w:pPr>
-      <w:r>
-        <w:rPr>
-          <w:rFonts w:ascii="Dax-Regular" w:hAnsi="Dax-Regular"/>
-          <w:lang w:val="es-419"/>
-        </w:rPr>
-        <w:t>Agregar una pareja &lt;llave, valor&gt; al map. Si la llave ya existe dentro del map, el valor se sobrescribe. En este caso se quiere agregar en el map de bookIds un libro que tiene como llave si Id.</w:t>
+          <w:lang w:val="es-CO"/>
+        </w:rPr>
+      </w:pPr>
+      <w:r>
+        <w:rPr>
+          <w:rFonts w:ascii="Dax-Regular" w:hAnsi="Dax-Regular"/>
+          <w:lang w:val="es-CO"/>
+        </w:rPr>
+        <w:t xml:space="preserve">Es la llave que se le asigna al valor (información del </w:t>
+      </w:r>
+      <w:proofErr w:type="spellStart"/>
+      <w:r>
+        <w:rPr>
+          <w:rFonts w:ascii="Dax-Regular" w:hAnsi="Dax-Regular"/>
+          <w:lang w:val="es-CO"/>
+        </w:rPr>
+        <w:t>book</w:t>
+      </w:r>
+      <w:proofErr w:type="spellEnd"/>
+      <w:r>
+        <w:rPr>
+          <w:rFonts w:ascii="Dax-Regular" w:hAnsi="Dax-Regular"/>
+          <w:lang w:val="es-CO"/>
+        </w:rPr>
+        <w:t>), en este caso es su Id.</w:t>
       </w:r>
     </w:p>
     <w:p>
@@ -583,7 +796,7 @@
           <w:rFonts w:ascii="Dax-Regular" w:hAnsi="Dax-Regular"/>
           <w:lang w:val="es-CO"/>
         </w:rPr>
-        <w:t>Es la llave que se le asigna al valor (información del libro), en este caso es su Id.</w:t>
+        <w:t>Es el valor que se va a agregar, en este caso toda la información sobre el libro.</w:t>
       </w:r>
     </w:p>
     <w:p>
@@ -597,45 +810,40 @@
         <w:jc w:val="both"/>
         <w:rPr>
           <w:rFonts w:ascii="Dax-Regular" w:hAnsi="Dax-Regular"/>
-          <w:lang w:val="es-CO"/>
-        </w:rPr>
-      </w:pPr>
-      <w:r>
-        <w:rPr>
-          <w:rFonts w:ascii="Dax-Regular" w:hAnsi="Dax-Regular"/>
-          <w:lang w:val="es-CO"/>
-        </w:rPr>
-        <w:t>Es el valor que se va a agregar, en este caso toda la información sobre el libro.</w:t>
-      </w:r>
-    </w:p>
-    <w:p>
-      <w:pPr>
-        <w:pStyle w:val="Prrafodelista"/>
-        <w:numPr>
-          <w:ilvl w:val="0"/>
-          <w:numId w:val="2"/>
-        </w:numPr>
-        <w:spacing w:after="0"/>
-        <w:jc w:val="both"/>
-        <w:rPr>
-          <w:rFonts w:ascii="Dax-Regular" w:hAnsi="Dax-Regular"/>
-          <w:lang w:val="es-419"/>
-        </w:rPr>
-      </w:pPr>
-      <w:r>
-        <w:rPr>
-          <w:rFonts w:ascii="Dax-Regular" w:hAnsi="Dax-Regular"/>
-          <w:lang w:val="es-419"/>
-        </w:rPr>
-        <w:t>La instrucci</w:t>
-      </w:r>
-      <w:r>
-        <w:rPr>
-          <w:rFonts w:ascii="Dax-Regular" w:hAnsi="Dax-Regular"/>
-          <w:lang w:val="es-CO"/>
-        </w:rPr>
-        <w:t xml:space="preserve">ón </w:t>
-      </w:r>
+          <w:lang w:val="es-419"/>
+        </w:rPr>
+      </w:pPr>
+      <w:r>
+        <w:rPr>
+          <w:rFonts w:ascii="Dax-Regular" w:hAnsi="Dax-Regular"/>
+          <w:lang w:val="es-419"/>
+        </w:rPr>
+        <w:t xml:space="preserve">La </w:t>
+      </w:r>
+      <w:proofErr w:type="spellStart"/>
+      <w:r>
+        <w:rPr>
+          <w:rFonts w:ascii="Dax-Regular" w:hAnsi="Dax-Regular"/>
+          <w:lang w:val="es-419"/>
+        </w:rPr>
+        <w:t>instrucci</w:t>
+      </w:r>
+      <w:r>
+        <w:rPr>
+          <w:rFonts w:ascii="Dax-Regular" w:hAnsi="Dax-Regular"/>
+          <w:lang w:val="es-CO"/>
+        </w:rPr>
+        <w:t>ón</w:t>
+      </w:r>
+      <w:proofErr w:type="spellEnd"/>
+      <w:r>
+        <w:rPr>
+          <w:rFonts w:ascii="Dax-Regular" w:hAnsi="Dax-Regular"/>
+          <w:lang w:val="es-CO"/>
+        </w:rPr>
+        <w:t xml:space="preserve"> </w:t>
+      </w:r>
+      <w:proofErr w:type="spellStart"/>
       <w:r>
         <w:rPr>
           <w:rFonts w:ascii="Dax-Regular" w:hAnsi="Dax-Regular"/>
@@ -643,6 +851,7 @@
         </w:rPr>
         <w:t>mp.get</w:t>
       </w:r>
+      <w:proofErr w:type="spellEnd"/>
       <w:r>
         <w:rPr>
           <w:rFonts w:ascii="Dax-Regular" w:hAnsi="Dax-Regular"/>
@@ -655,14 +864,46 @@
           <w:rFonts w:ascii="Dax-Regular" w:hAnsi="Dax-Regular"/>
           <w:lang w:val="es-CO"/>
         </w:rPr>
-        <w:t xml:space="preserve">n la función getBooksByYear, retorna </w:t>
-      </w:r>
-      <w:r>
-        <w:rPr>
-          <w:rFonts w:ascii="Dax-Regular" w:hAnsi="Dax-Regular"/>
-          <w:lang w:val="es-CO"/>
-        </w:rPr>
-        <w:t xml:space="preserve">un map de </w:t>
+        <w:t xml:space="preserve">n la función </w:t>
+      </w:r>
+      <w:proofErr w:type="spellStart"/>
+      <w:r>
+        <w:rPr>
+          <w:rFonts w:ascii="Dax-Regular" w:hAnsi="Dax-Regular"/>
+          <w:lang w:val="es-CO"/>
+        </w:rPr>
+        <w:t>getBooksByYear</w:t>
+      </w:r>
+      <w:proofErr w:type="spellEnd"/>
+      <w:r>
+        <w:rPr>
+          <w:rFonts w:ascii="Dax-Regular" w:hAnsi="Dax-Regular"/>
+          <w:lang w:val="es-CO"/>
+        </w:rPr>
+        <w:t xml:space="preserve">, retorna </w:t>
+      </w:r>
+      <w:r>
+        <w:rPr>
+          <w:rFonts w:ascii="Dax-Regular" w:hAnsi="Dax-Regular"/>
+          <w:lang w:val="es-CO"/>
+        </w:rPr>
+        <w:t xml:space="preserve">un </w:t>
+      </w:r>
+      <w:proofErr w:type="spellStart"/>
+      <w:r>
+        <w:rPr>
+          <w:rFonts w:ascii="Dax-Regular" w:hAnsi="Dax-Regular"/>
+          <w:lang w:val="es-CO"/>
+        </w:rPr>
+        <w:t>map</w:t>
+      </w:r>
+      <w:proofErr w:type="spellEnd"/>
+      <w:r>
+        <w:rPr>
+          <w:rFonts w:ascii="Dax-Regular" w:hAnsi="Dax-Regular"/>
+          <w:lang w:val="es-CO"/>
+        </w:rPr>
+        <w:t xml:space="preserve"> de </w:t>
       </w:r>
       <w:r>
         <w:rPr>
@@ -697,7 +938,23 @@
           <w:rFonts w:ascii="Dax-Regular" w:hAnsi="Dax-Regular"/>
           <w:lang w:val="es-CO"/>
         </w:rPr>
-        <w:t xml:space="preserve"> en un año especifico. En este caso, la llave es el parámetro del año y el valor es toda la lista de libros que se publicaron en ese año. A continuación, si se imprime esta instrucción teniendo como parámetro el año 1990 y utilizando los archivos small, se obtendrá un resultado como el siguiente.</w:t>
+        <w:t xml:space="preserve"> en un año especifico. En este caso, la llave es el parámetro del año y el valor es toda la lista de libros que se publicaron en ese año. A continuación, si se imprime esta instrucción teniendo como parámetro el año 1990 y utilizando los archivos </w:t>
+      </w:r>
+      <w:proofErr w:type="spellStart"/>
+      <w:r>
+        <w:rPr>
+          <w:rFonts w:ascii="Dax-Regular" w:hAnsi="Dax-Regular"/>
+          <w:lang w:val="es-CO"/>
+        </w:rPr>
+        <w:t>small</w:t>
+      </w:r>
+      <w:proofErr w:type="spellEnd"/>
+      <w:r>
+        <w:rPr>
+          <w:rFonts w:ascii="Dax-Regular" w:hAnsi="Dax-Regular"/>
+          <w:lang w:val="es-CO"/>
+        </w:rPr>
+        <w:t>, se obtendrá un resultado como el siguiente.</w:t>
       </w:r>
     </w:p>
     <w:p>
@@ -790,6 +1047,29 @@
           <w:lang w:val="es-419"/>
         </w:rPr>
       </w:pPr>
+      <w:r>
+        <w:rPr>
+          <w:rFonts w:ascii="Dax-Regular" w:hAnsi="Dax-Regular"/>
+          <w:lang w:val="es-419"/>
+        </w:rPr>
+        <w:t>“</w:t>
+      </w:r>
+      <w:proofErr w:type="spellStart"/>
+      <w:r>
+        <w:rPr>
+          <w:rFonts w:ascii="Dax-Regular" w:hAnsi="Dax-Regular"/>
+          <w:lang w:val="es-419"/>
+        </w:rPr>
+        <w:t>year</w:t>
+      </w:r>
+      <w:proofErr w:type="spellEnd"/>
+      <w:r>
+        <w:rPr>
+          <w:rFonts w:ascii="Dax-Regular" w:hAnsi="Dax-Regular"/>
+          <w:lang w:val="es-419"/>
+        </w:rPr>
+        <w:t>” es la llave bajo la cual se encuentra la información a la que se quiere acceder.</w:t>
+      </w:r>
     </w:p>
     <w:p>
       <w:pPr>
@@ -810,15 +1090,32 @@
           <w:rFonts w:ascii="Dax-Regular" w:hAnsi="Dax-Regular"/>
           <w:lang w:val="es-419"/>
         </w:rPr>
-        <w:t>La instrucci</w:t>
-      </w:r>
-      <w:r>
-        <w:rPr>
-          <w:rFonts w:ascii="Dax-Regular" w:hAnsi="Dax-Regular"/>
-          <w:lang w:val="es-CO"/>
-        </w:rPr>
-        <w:t xml:space="preserve">ón </w:t>
-      </w:r>
+        <w:t xml:space="preserve">La </w:t>
+      </w:r>
+      <w:proofErr w:type="spellStart"/>
+      <w:r>
+        <w:rPr>
+          <w:rFonts w:ascii="Dax-Regular" w:hAnsi="Dax-Regular"/>
+          <w:lang w:val="es-419"/>
+        </w:rPr>
+        <w:t>instrucci</w:t>
+      </w:r>
+      <w:r>
+        <w:rPr>
+          <w:rFonts w:ascii="Dax-Regular" w:hAnsi="Dax-Regular"/>
+          <w:lang w:val="es-CO"/>
+        </w:rPr>
+        <w:t>ón</w:t>
+      </w:r>
+      <w:proofErr w:type="spellEnd"/>
+      <w:r>
+        <w:rPr>
+          <w:rFonts w:ascii="Dax-Regular" w:hAnsi="Dax-Regular"/>
+          <w:lang w:val="es-CO"/>
+        </w:rPr>
+        <w:t xml:space="preserve"> </w:t>
+      </w:r>
+      <w:proofErr w:type="spellStart"/>
       <w:r>
         <w:rPr>
           <w:rFonts w:ascii="Dax-Regular" w:hAnsi="Dax-Regular"/>
@@ -826,6 +1123,7 @@
         </w:rPr>
         <w:t>mp.getValue</w:t>
       </w:r>
+      <w:proofErr w:type="spellEnd"/>
       <w:r>
         <w:rPr>
           <w:rFonts w:ascii="Dax-Regular" w:hAnsi="Dax-Regular"/>
@@ -845,7 +1143,23 @@
           <w:rFonts w:ascii="Dax-Regular" w:hAnsi="Dax-Regular"/>
           <w:lang w:val="es-CO"/>
         </w:rPr>
-        <w:t>n la función getBooksByYear, retorna</w:t>
+        <w:t xml:space="preserve">n la función </w:t>
+      </w:r>
+      <w:proofErr w:type="spellStart"/>
+      <w:r>
+        <w:rPr>
+          <w:rFonts w:ascii="Dax-Regular" w:hAnsi="Dax-Regular"/>
+          <w:lang w:val="es-CO"/>
+        </w:rPr>
+        <w:t>getBooksByYear</w:t>
+      </w:r>
+      <w:proofErr w:type="spellEnd"/>
+      <w:r>
+        <w:rPr>
+          <w:rFonts w:ascii="Dax-Regular" w:hAnsi="Dax-Regular"/>
+          <w:lang w:val="es-CO"/>
+        </w:rPr>
+        <w:t>, retorna</w:t>
       </w:r>
       <w:r>
         <w:rPr>
@@ -859,7 +1173,23 @@
           <w:rFonts w:ascii="Dax-Regular" w:hAnsi="Dax-Regular"/>
           <w:lang w:val="es-CO"/>
         </w:rPr>
-        <w:t xml:space="preserve">el valor del map de lista de libros del catálogo que se </w:t>
+        <w:t xml:space="preserve">el valor del </w:t>
+      </w:r>
+      <w:proofErr w:type="spellStart"/>
+      <w:r>
+        <w:rPr>
+          <w:rFonts w:ascii="Dax-Regular" w:hAnsi="Dax-Regular"/>
+          <w:lang w:val="es-CO"/>
+        </w:rPr>
+        <w:t>map</w:t>
+      </w:r>
+      <w:proofErr w:type="spellEnd"/>
+      <w:r>
+        <w:rPr>
+          <w:rFonts w:ascii="Dax-Regular" w:hAnsi="Dax-Regular"/>
+          <w:lang w:val="es-CO"/>
+        </w:rPr>
+        <w:t xml:space="preserve"> de lista de libros del catálogo que se </w:t>
       </w:r>
       <w:r>
         <w:rPr>
@@ -915,7 +1245,23 @@
           <w:rFonts w:ascii="Dax-Regular" w:hAnsi="Dax-Regular"/>
           <w:lang w:val="es-CO"/>
         </w:rPr>
-        <w:t xml:space="preserve"> en la respuesta de la pregunta 7, podríamos decir que el valor que se debe retornar es el libro de Jurassic Park, ya que este caso fue el único libro publicado en el año 1990 que encontró el programa: </w:t>
+        <w:t xml:space="preserve"> en la respuesta de la pregunta 7, podríamos decir que el valor que se debe retornar es el libro de </w:t>
+      </w:r>
+      <w:proofErr w:type="spellStart"/>
+      <w:r>
+        <w:rPr>
+          <w:rFonts w:ascii="Dax-Regular" w:hAnsi="Dax-Regular"/>
+          <w:lang w:val="es-CO"/>
+        </w:rPr>
+        <w:t>Jurassic</w:t>
+      </w:r>
+      <w:proofErr w:type="spellEnd"/>
+      <w:r>
+        <w:rPr>
+          <w:rFonts w:ascii="Dax-Regular" w:hAnsi="Dax-Regular"/>
+          <w:lang w:val="es-CO"/>
+        </w:rPr>
+        <w:t xml:space="preserve"> Park, ya que este caso fue el único libro publicado en el año 1990 que encontró el programa: </w:t>
       </w:r>
     </w:p>
     <w:p>
@@ -988,30 +1334,6 @@
           </wp:anchor>
         </w:drawing>
       </w:r>
-    </w:p>
-    <w:p>
-      <w:pPr>
-        <w:spacing w:after="0"/>
-        <w:jc w:val="both"/>
-        <w:rPr>
-          <w:rFonts w:ascii="Dax-Regular" w:hAnsi="Dax-Regular"/>
-          <w:lang w:val="es-419"/>
-        </w:rPr>
-      </w:pPr>
-    </w:p>
-    <w:p>
-      <w:pPr>
-        <w:rPr>
-          <w:lang w:val="es-419"/>
-        </w:rPr>
-      </w:pPr>
-    </w:p>
-    <w:p>
-      <w:pPr>
-        <w:rPr>
-          <w:lang w:val="es-419"/>
-        </w:rPr>
-      </w:pPr>
     </w:p>
     <w:sectPr>
       <w:pgSz w:w="12240" w:h="15840"/>

</xml_diff>